<commit_message>
cetak blacknavy marlion dp4n31
</commit_message>
<xml_diff>
--- a/4. PDH DP 3N30 (MERAH) 3T25(COKLAT MUDA) 4N31(PUTIH) 5N38(HIJAU TUA) 5T38(PINKMUDA)/Setting Baju (Hal depan) F4 BN BP.docx
+++ b/4. PDH DP 3N30 (MERAH) 3T25(COKLAT MUDA) 4N31(PUTIH) 5N38(HIJAU TUA) 5T38(PINKMUDA)/Setting Baju (Hal depan) F4 BN BP.docx
@@ -157,7 +157,7 @@
                 <w:sz w:val="44"/>
                 <w:szCs w:val="18"/>
               </w:rPr>
-              <w:t>S35</w:t>
+              <w:t>S33</w:t>
             </w:r>
             <w:r>
               <w:rPr>
@@ -391,7 +391,7 @@
                 <w:noProof/>
                 <w:sz w:val="28"/>
               </w:rPr>
-              <w:t>IBRAHIM ERNAS</w:t>
+              <w:t>MARLION</w:t>
             </w:r>
             <w:r>
               <w:rPr>
@@ -465,7 +465,7 @@
                 <w:szCs w:val="24"/>
                 <w:lang w:val="en-US"/>
               </w:rPr>
-              <w:t>45</w:t>
+              <w:t>43</w:t>
             </w:r>
             <w:r>
               <w:rPr>
@@ -563,7 +563,7 @@
                 <w:szCs w:val="24"/>
                 <w:lang w:val="en-US"/>
               </w:rPr>
-              <w:t>58</w:t>
+              <w:t>60</w:t>
             </w:r>
             <w:r>
               <w:rPr>
@@ -820,7 +820,7 @@
                 <w:sz w:val="28"/>
                 <w:szCs w:val="28"/>
               </w:rPr>
-              <w:t>50</w:t>
+              <w:t>48</w:t>
             </w:r>
             <w:r>
               <w:rPr>
@@ -874,7 +874,7 @@
                 <w:szCs w:val="28"/>
                 <w:lang w:val="en-US"/>
               </w:rPr>
-              <w:t>53</w:t>
+              <w:t>58</w:t>
             </w:r>
             <w:r>
               <w:rPr>
@@ -929,7 +929,7 @@
                 <w:szCs w:val="28"/>
                 <w:lang w:val="en-US"/>
               </w:rPr>
-              <w:t>22</w:t>
+              <w:t>20</w:t>
             </w:r>
             <w:r>
               <w:rPr>
@@ -1039,7 +1039,7 @@
                 <w:szCs w:val="28"/>
                 <w:lang w:val="en-US"/>
               </w:rPr>
-              <w:t>126</w:t>
+              <w:t>116</w:t>
             </w:r>
             <w:r>
               <w:rPr>
@@ -1094,7 +1094,7 @@
                 <w:szCs w:val="28"/>
                 <w:lang w:val="en-US"/>
               </w:rPr>
-              <w:t>130</w:t>
+              <w:t>114</w:t>
             </w:r>
             <w:r>
               <w:rPr>
@@ -1149,7 +1149,7 @@
                 <w:szCs w:val="28"/>
                 <w:lang w:val="en-US"/>
               </w:rPr>
-              <w:t>132</w:t>
+              <w:t>122</w:t>
             </w:r>
             <w:r>
               <w:rPr>
@@ -1204,7 +1204,7 @@
                 <w:szCs w:val="28"/>
                 <w:lang w:val="en-US"/>
               </w:rPr>
-              <w:t>83</w:t>
+              <w:t>76</w:t>
             </w:r>
             <w:r>
               <w:rPr>
@@ -1259,7 +1259,7 @@
                 <w:szCs w:val="28"/>
                 <w:lang w:val="en-US"/>
               </w:rPr>
-              <w:t>48</w:t>
+              <w:t>44</w:t>
             </w:r>
             <w:r>
               <w:rPr>
@@ -1477,7 +1477,7 @@
                 <w:sz w:val="44"/>
                 <w:szCs w:val="18"/>
               </w:rPr>
-              <w:t>S35</w:t>
+              <w:t>S33</w:t>
             </w:r>
             <w:r>
               <w:rPr>
@@ -1711,7 +1711,7 @@
                 <w:noProof/>
                 <w:sz w:val="28"/>
               </w:rPr>
-              <w:t>IBRAHIM ERNAS</w:t>
+              <w:t>MARLION</w:t>
             </w:r>
             <w:r>
               <w:rPr>
@@ -1785,7 +1785,7 @@
                 <w:szCs w:val="24"/>
                 <w:lang w:val="en-US"/>
               </w:rPr>
-              <w:t>45</w:t>
+              <w:t>43</w:t>
             </w:r>
             <w:r>
               <w:rPr>
@@ -1876,7 +1876,7 @@
                 <w:szCs w:val="24"/>
                 <w:lang w:val="en-US"/>
               </w:rPr>
-              <w:t>58</w:t>
+              <w:t>60</w:t>
             </w:r>
             <w:r>
               <w:rPr>
@@ -2133,7 +2133,7 @@
                 <w:sz w:val="28"/>
                 <w:szCs w:val="28"/>
               </w:rPr>
-              <w:t>50</w:t>
+              <w:t>46</w:t>
             </w:r>
             <w:r>
               <w:rPr>
@@ -2187,7 +2187,7 @@
                 <w:szCs w:val="28"/>
                 <w:lang w:val="en-US"/>
               </w:rPr>
-              <w:t>53</w:t>
+              <w:t>58</w:t>
             </w:r>
             <w:r>
               <w:rPr>
@@ -2242,7 +2242,7 @@
                 <w:szCs w:val="28"/>
                 <w:lang w:val="en-US"/>
               </w:rPr>
-              <w:t>21</w:t>
+              <w:t>20</w:t>
             </w:r>
             <w:r>
               <w:rPr>
@@ -2297,7 +2297,7 @@
                 <w:szCs w:val="28"/>
                 <w:lang w:val="en-US"/>
               </w:rPr>
-              <w:t>13</w:t>
+              <w:t>14</w:t>
             </w:r>
             <w:r>
               <w:rPr>
@@ -2352,7 +2352,7 @@
                 <w:szCs w:val="28"/>
                 <w:lang w:val="en-US"/>
               </w:rPr>
-              <w:t>34</w:t>
+              <w:t>31</w:t>
             </w:r>
             <w:r>
               <w:rPr>
@@ -2407,7 +2407,7 @@
                 <w:szCs w:val="28"/>
                 <w:lang w:val="en-US"/>
               </w:rPr>
-              <w:t>34</w:t>
+              <w:t>31</w:t>
             </w:r>
             <w:r>
               <w:rPr>
@@ -2462,7 +2462,7 @@
                 <w:szCs w:val="28"/>
                 <w:lang w:val="en-US"/>
               </w:rPr>
-              <w:t>34</w:t>
+              <w:t>31</w:t>
             </w:r>
             <w:r>
               <w:rPr>
@@ -2517,7 +2517,7 @@
                 <w:szCs w:val="28"/>
                 <w:lang w:val="en-US"/>
               </w:rPr>
-              <w:t>83</w:t>
+              <w:t>75</w:t>
             </w:r>
             <w:r>
               <w:rPr>
@@ -2572,7 +2572,7 @@
                 <w:szCs w:val="28"/>
                 <w:lang w:val="en-US"/>
               </w:rPr>
-              <w:t>48</w:t>
+              <w:t>44</w:t>
             </w:r>
             <w:r>
               <w:rPr>
@@ -2676,15 +2676,15 @@
 <wne:recipients xmlns:wpc="http://schemas.microsoft.com/office/word/2010/wordprocessingCanvas" xmlns:cx="http://schemas.microsoft.com/office/drawing/2014/chartex" xmlns:cx1="http://schemas.microsoft.com/office/drawing/2015/9/8/chartex" xmlns:cx2="http://schemas.microsoft.com/office/drawing/2015/10/21/chartex" xmlns:cx3="http://schemas.microsoft.com/office/drawing/2016/5/9/chartex" xmlns:cx4="http://schemas.microsoft.com/office/drawing/2016/5/10/chartex" xmlns:cx5="http://schemas.microsoft.com/office/drawing/2016/5/11/chartex" xmlns:cx6="http://schemas.microsoft.com/office/drawing/2016/5/12/chartex" xmlns:cx7="http://schemas.microsoft.com/office/drawing/2016/5/13/chartex" xmlns:cx8="http://schemas.microsoft.com/office/drawing/2016/5/14/chartex" xmlns:mc="http://schemas.openxmlformats.org/markup-compatibility/2006" xmlns:aink="http://schemas.microsoft.com/office/drawing/2016/ink" xmlns:am3d="http://schemas.microsoft.com/office/drawing/2017/model3d" xmlns:o="urn:schemas-microsoft-com:office:office" xmlns:r="http://schemas.openxmlformats.org/officeDocument/2006/relationships" xmlns:m="http://schemas.openxmlformats.org/officeDocument/2006/math" xmlns:v="urn:schemas-microsoft-com:vml" xmlns:wp14="http://schemas.microsoft.com/office/word/2010/wordprocessingDrawing" xmlns:wp="http://schemas.openxmlformats.org/drawingml/2006/wordprocessingDrawing" xmlns:w10="urn:schemas-microsoft-com:office:word" xmlns:w="http://schemas.openxmlformats.org/wordprocessingml/2006/main" xmlns:w14="http://schemas.microsoft.com/office/word/2010/wordml" xmlns:w15="http://schemas.microsoft.com/office/word/2012/wordml" xmlns:w16cex="http://schemas.microsoft.com/office/word/2018/wordml/cex" xmlns:w16cid="http://schemas.microsoft.com/office/word/2016/wordml/cid" xmlns:w16="http://schemas.microsoft.com/office/word/2018/wordml" xmlns:w16sdtdh="http://schemas.microsoft.com/office/word/2020/wordml/sdtdatahash" xmlns:w16se="http://schemas.microsoft.com/office/word/2015/wordml/symex" xmlns:wpg="http://schemas.microsoft.com/office/word/2010/wordprocessingGroup" xmlns:wpi="http://schemas.microsoft.com/office/word/2010/wordprocessingInk" xmlns:wne="http://schemas.microsoft.com/office/word/2006/wordml" xmlns:wps="http://schemas.microsoft.com/office/word/2010/wordprocessingShape" mc:Ignorable="w14 w15 w16se w16cid w16 w16cex w16sdtdh wp14">
   <wne:recipientData>
     <wne:active wne:val="1"/>
-    <wne:hash wne:val="1804841814"/>
+    <wne:hash wne:val="-610114008"/>
   </wne:recipientData>
   <wne:recipientData>
     <wne:active wne:val="1"/>
-    <wne:hash wne:val="1114925271"/>
-  </wne:recipientData>
-  <wne:recipientData>
-    <wne:active wne:val="0"/>
-    <wne:hash wne:val="946530110"/>
+    <wne:hash wne:val="-1638487722"/>
+  </wne:recipientData>
+  <wne:recipientData>
+    <wne:active wne:val="1"/>
+    <wne:hash wne:val="-1950043015"/>
   </wne:recipientData>
   <wne:recipientData>
     <wne:active wne:val="1"/>
@@ -2804,9 +2804,6 @@
   </wne:recipientData>
   <wne:recipientData>
     <wne:active wne:val="0"/>
-  </wne:recipientData>
-  <wne:recipientData>
-    <wne:active wne:val="1"/>
   </wne:recipientData>
 </wne:recipients>
 </file>

</xml_diff>